<commit_message>
Screenshots for Task 6
</commit_message>
<xml_diff>
--- a/Screenshots.docx
+++ b/Screenshots.docx
@@ -82,6 +82,7 @@
         <w:rPr>
           <w:b/>
           <w:bCs/>
+          <w:noProof/>
           <w:lang w:val="en-US"/>
         </w:rPr>
         <w:drawing>
@@ -311,6 +312,7 @@
         <w:rPr>
           <w:b/>
           <w:bCs/>
+          <w:noProof/>
           <w:lang w:val="en-US"/>
         </w:rPr>
         <w:drawing>
@@ -445,6 +447,7 @@
         <w:rPr>
           <w:b/>
           <w:bCs/>
+          <w:noProof/>
           <w:lang w:val="en-US"/>
         </w:rPr>
         <w:drawing>
@@ -713,6 +716,7 @@
         <w:rPr>
           <w:b/>
           <w:bCs/>
+          <w:noProof/>
           <w:lang w:val="en-US"/>
         </w:rPr>
         <w:drawing>
@@ -905,10 +909,20 @@
           <w:lang w:val="en-US"/>
         </w:rPr>
       </w:pPr>
-      <w:r>
-        <w:rPr>
-          <w:b/>
-          <w:bCs/>
+    </w:p>
+    <w:p>
+      <w:pPr>
+        <w:rPr>
+          <w:b/>
+          <w:bCs/>
+          <w:lang w:val="en-US"/>
+        </w:rPr>
+      </w:pPr>
+      <w:r>
+        <w:rPr>
+          <w:b/>
+          <w:bCs/>
+          <w:noProof/>
           <w:lang w:val="en-US"/>
         </w:rPr>
         <w:drawing>

</xml_diff>